<commit_message>
Updated the Test Closure Document
</commit_message>
<xml_diff>
--- a/Swag Labs/Test Closure Report.docx
+++ b/Swag Labs/Test Closure Report.docx
@@ -73,7 +73,16 @@
         <w:t>Date:</w:t>
       </w:r>
       <w:r>
-        <w:t xml:space="preserve"> 04-Aug-2025</w:t>
+        <w:t xml:space="preserve"> </w:t>
+      </w:r>
+      <w:r>
+        <w:t>23</w:t>
+      </w:r>
+      <w:r>
+        <w:t>-Aug-202</w:t>
+      </w:r>
+      <w:r>
+        <w:t>3</w:t>
       </w:r>
     </w:p>
     <w:p/>
@@ -122,7 +131,6 @@
         <w:t>This Test Closure Report summarizes the testing activities performed for the Swag Labs application, including objectives, test coverage, outcomes, defect summary, lessons learned, and overall status of the testing phase.</w:t>
       </w:r>
     </w:p>
-    <w:p/>
     <w:p>
       <w:pPr>
         <w:rPr>
@@ -334,7 +342,19 @@
           </w:tcPr>
           <w:p>
             <w:r>
-              <w:t>August 5, 2025 – August 9, 2025</w:t>
+              <w:t xml:space="preserve">August </w:t>
+            </w:r>
+            <w:r>
+              <w:t>21</w:t>
+            </w:r>
+            <w:r>
+              <w:t xml:space="preserve">, 2025 – August </w:t>
+            </w:r>
+            <w:r>
+              <w:t>23</w:t>
+            </w:r>
+            <w:r>
+              <w:t>, 2025</w:t>
             </w:r>
           </w:p>
         </w:tc>
@@ -398,7 +418,14 @@
         </w:tc>
       </w:tr>
     </w:tbl>
-    <w:p/>
+    <w:p>
+      <w:pPr>
+        <w:rPr>
+          <w:b/>
+          <w:bCs/>
+        </w:rPr>
+      </w:pPr>
+    </w:p>
     <w:p>
       <w:pPr>
         <w:rPr>
@@ -455,7 +482,6 @@
         </w:numPr>
       </w:pPr>
       <w:r>
-        <w:lastRenderedPageBreak/>
         <w:t>Checked responsiveness and UI layout.</w:t>
       </w:r>
     </w:p>
@@ -479,6 +505,14 @@
       <w:tblPr>
         <w:tblW w:w="0" w:type="auto"/>
         <w:tblCellSpacing w:w="15" w:type="dxa"/>
+        <w:tblBorders>
+          <w:top w:val="single" w:sz="4" w:space="0" w:color="auto"/>
+          <w:left w:val="single" w:sz="4" w:space="0" w:color="auto"/>
+          <w:bottom w:val="single" w:sz="4" w:space="0" w:color="auto"/>
+          <w:right w:val="single" w:sz="4" w:space="0" w:color="auto"/>
+          <w:insideH w:val="single" w:sz="4" w:space="0" w:color="auto"/>
+          <w:insideV w:val="single" w:sz="4" w:space="0" w:color="auto"/>
+        </w:tblBorders>
         <w:tblCellMar>
           <w:top w:w="15" w:type="dxa"/>
           <w:left w:w="15" w:type="dxa"/>
@@ -488,8 +522,8 @@
         <w:tblLook w:val="04A0" w:firstRow="1" w:lastRow="0" w:firstColumn="1" w:lastColumn="0" w:noHBand="0" w:noVBand="1"/>
       </w:tblPr>
       <w:tblGrid>
-        <w:gridCol w:w="2962"/>
-        <w:gridCol w:w="1517"/>
+        <w:gridCol w:w="2982"/>
+        <w:gridCol w:w="1537"/>
       </w:tblGrid>
       <w:tr>
         <w:trPr>
@@ -707,6 +741,14 @@
       <w:tblPr>
         <w:tblW w:w="0" w:type="auto"/>
         <w:tblCellSpacing w:w="15" w:type="dxa"/>
+        <w:tblBorders>
+          <w:top w:val="single" w:sz="4" w:space="0" w:color="auto"/>
+          <w:left w:val="single" w:sz="4" w:space="0" w:color="auto"/>
+          <w:bottom w:val="single" w:sz="4" w:space="0" w:color="auto"/>
+          <w:right w:val="single" w:sz="4" w:space="0" w:color="auto"/>
+          <w:insideH w:val="single" w:sz="4" w:space="0" w:color="auto"/>
+          <w:insideV w:val="single" w:sz="4" w:space="0" w:color="auto"/>
+        </w:tblBorders>
         <w:tblCellMar>
           <w:top w:w="15" w:type="dxa"/>
           <w:left w:w="15" w:type="dxa"/>
@@ -716,8 +758,8 @@
         <w:tblLook w:val="04A0" w:firstRow="1" w:lastRow="0" w:firstColumn="1" w:lastColumn="0" w:noHBand="0" w:noVBand="1"/>
       </w:tblPr>
       <w:tblGrid>
-        <w:gridCol w:w="2006"/>
-        <w:gridCol w:w="631"/>
+        <w:gridCol w:w="2263"/>
+        <w:gridCol w:w="1418"/>
       </w:tblGrid>
       <w:tr>
         <w:trPr>
@@ -726,7 +768,7 @@
         </w:trPr>
         <w:tc>
           <w:tcPr>
-            <w:tcW w:w="0" w:type="auto"/>
+            <w:tcW w:w="2218" w:type="dxa"/>
             <w:vAlign w:val="center"/>
             <w:hideMark/>
           </w:tcPr>
@@ -748,7 +790,7 @@
         </w:tc>
         <w:tc>
           <w:tcPr>
-            <w:tcW w:w="0" w:type="auto"/>
+            <w:tcW w:w="1373" w:type="dxa"/>
             <w:vAlign w:val="center"/>
             <w:hideMark/>
           </w:tcPr>
@@ -775,7 +817,7 @@
         </w:trPr>
         <w:tc>
           <w:tcPr>
-            <w:tcW w:w="0" w:type="auto"/>
+            <w:tcW w:w="2218" w:type="dxa"/>
             <w:vAlign w:val="center"/>
             <w:hideMark/>
           </w:tcPr>
@@ -787,245 +829,16 @@
         </w:tc>
         <w:tc>
           <w:tcPr>
-            <w:tcW w:w="0" w:type="auto"/>
-            <w:vAlign w:val="center"/>
-            <w:hideMark/>
-          </w:tcPr>
-          <w:p>
-            <w:r>
-              <w:t>50</w:t>
-            </w:r>
-          </w:p>
-        </w:tc>
-      </w:tr>
-      <w:tr>
-        <w:trPr>
-          <w:tblCellSpacing w:w="15" w:type="dxa"/>
-        </w:trPr>
-        <w:tc>
-          <w:tcPr>
-            <w:tcW w:w="0" w:type="auto"/>
-            <w:vAlign w:val="center"/>
-            <w:hideMark/>
-          </w:tcPr>
-          <w:p>
-            <w:r>
-              <w:t>Executed Test Cases</w:t>
-            </w:r>
-          </w:p>
-        </w:tc>
-        <w:tc>
-          <w:tcPr>
-            <w:tcW w:w="0" w:type="auto"/>
-            <w:vAlign w:val="center"/>
-            <w:hideMark/>
-          </w:tcPr>
-          <w:p>
-            <w:r>
-              <w:t>50</w:t>
-            </w:r>
-          </w:p>
-        </w:tc>
-      </w:tr>
-      <w:tr>
-        <w:trPr>
-          <w:tblCellSpacing w:w="15" w:type="dxa"/>
-        </w:trPr>
-        <w:tc>
-          <w:tcPr>
-            <w:tcW w:w="0" w:type="auto"/>
-            <w:vAlign w:val="center"/>
-            <w:hideMark/>
-          </w:tcPr>
-          <w:p>
-            <w:r>
-              <w:t>Passed Test Cases</w:t>
-            </w:r>
-          </w:p>
-        </w:tc>
-        <w:tc>
-          <w:tcPr>
-            <w:tcW w:w="0" w:type="auto"/>
-            <w:vAlign w:val="center"/>
-            <w:hideMark/>
-          </w:tcPr>
-          <w:p>
-            <w:r>
-              <w:t>47</w:t>
-            </w:r>
-          </w:p>
-        </w:tc>
-      </w:tr>
-      <w:tr>
-        <w:trPr>
-          <w:tblCellSpacing w:w="15" w:type="dxa"/>
-        </w:trPr>
-        <w:tc>
-          <w:tcPr>
-            <w:tcW w:w="0" w:type="auto"/>
-            <w:vAlign w:val="center"/>
-            <w:hideMark/>
-          </w:tcPr>
-          <w:p>
-            <w:r>
-              <w:t>Failed Test Cases</w:t>
-            </w:r>
-          </w:p>
-        </w:tc>
-        <w:tc>
-          <w:tcPr>
-            <w:tcW w:w="0" w:type="auto"/>
-            <w:vAlign w:val="center"/>
-            <w:hideMark/>
-          </w:tcPr>
-          <w:p>
-            <w:r>
-              <w:t>3</w:t>
-            </w:r>
-          </w:p>
-        </w:tc>
-      </w:tr>
-      <w:tr>
-        <w:trPr>
-          <w:tblCellSpacing w:w="15" w:type="dxa"/>
-        </w:trPr>
-        <w:tc>
-          <w:tcPr>
-            <w:tcW w:w="0" w:type="auto"/>
-            <w:vAlign w:val="center"/>
-            <w:hideMark/>
-          </w:tcPr>
-          <w:p>
-            <w:r>
-              <w:t>Blocked Test Cases</w:t>
-            </w:r>
-          </w:p>
-        </w:tc>
-        <w:tc>
-          <w:tcPr>
-            <w:tcW w:w="0" w:type="auto"/>
-            <w:vAlign w:val="center"/>
-            <w:hideMark/>
-          </w:tcPr>
-          <w:p>
+            <w:tcW w:w="1373" w:type="dxa"/>
+            <w:vAlign w:val="center"/>
+            <w:hideMark/>
+          </w:tcPr>
+          <w:p>
+            <w:r>
+              <w:t>2</w:t>
+            </w:r>
             <w:r>
               <w:t>0</w:t>
-            </w:r>
-          </w:p>
-        </w:tc>
-      </w:tr>
-      <w:tr>
-        <w:trPr>
-          <w:tblCellSpacing w:w="15" w:type="dxa"/>
-        </w:trPr>
-        <w:tc>
-          <w:tcPr>
-            <w:tcW w:w="0" w:type="auto"/>
-            <w:vAlign w:val="center"/>
-            <w:hideMark/>
-          </w:tcPr>
-          <w:p>
-            <w:r>
-              <w:t>Defects Raised</w:t>
-            </w:r>
-          </w:p>
-        </w:tc>
-        <w:tc>
-          <w:tcPr>
-            <w:tcW w:w="0" w:type="auto"/>
-            <w:vAlign w:val="center"/>
-            <w:hideMark/>
-          </w:tcPr>
-          <w:p>
-            <w:r>
-              <w:t>3</w:t>
-            </w:r>
-          </w:p>
-        </w:tc>
-      </w:tr>
-      <w:tr>
-        <w:trPr>
-          <w:tblCellSpacing w:w="15" w:type="dxa"/>
-        </w:trPr>
-        <w:tc>
-          <w:tcPr>
-            <w:tcW w:w="0" w:type="auto"/>
-            <w:vAlign w:val="center"/>
-            <w:hideMark/>
-          </w:tcPr>
-          <w:p>
-            <w:r>
-              <w:t>Critical Defects</w:t>
-            </w:r>
-          </w:p>
-        </w:tc>
-        <w:tc>
-          <w:tcPr>
-            <w:tcW w:w="0" w:type="auto"/>
-            <w:vAlign w:val="center"/>
-            <w:hideMark/>
-          </w:tcPr>
-          <w:p>
-            <w:r>
-              <w:t>0</w:t>
-            </w:r>
-          </w:p>
-        </w:tc>
-      </w:tr>
-      <w:tr>
-        <w:trPr>
-          <w:tblCellSpacing w:w="15" w:type="dxa"/>
-        </w:trPr>
-        <w:tc>
-          <w:tcPr>
-            <w:tcW w:w="0" w:type="auto"/>
-            <w:vAlign w:val="center"/>
-            <w:hideMark/>
-          </w:tcPr>
-          <w:p>
-            <w:r>
-              <w:t>Major Defects</w:t>
-            </w:r>
-          </w:p>
-        </w:tc>
-        <w:tc>
-          <w:tcPr>
-            <w:tcW w:w="0" w:type="auto"/>
-            <w:vAlign w:val="center"/>
-            <w:hideMark/>
-          </w:tcPr>
-          <w:p>
-            <w:r>
-              <w:t>1</w:t>
-            </w:r>
-          </w:p>
-        </w:tc>
-      </w:tr>
-      <w:tr>
-        <w:trPr>
-          <w:tblCellSpacing w:w="15" w:type="dxa"/>
-        </w:trPr>
-        <w:tc>
-          <w:tcPr>
-            <w:tcW w:w="0" w:type="auto"/>
-            <w:vAlign w:val="center"/>
-            <w:hideMark/>
-          </w:tcPr>
-          <w:p>
-            <w:r>
-              <w:t>Minor Defects</w:t>
-            </w:r>
-          </w:p>
-        </w:tc>
-        <w:tc>
-          <w:tcPr>
-            <w:tcW w:w="0" w:type="auto"/>
-            <w:vAlign w:val="center"/>
-            <w:hideMark/>
-          </w:tcPr>
-          <w:p>
-            <w:r>
-              <w:t>2</w:t>
             </w:r>
           </w:p>
         </w:tc>
@@ -1051,6 +864,14 @@
       <w:tblPr>
         <w:tblW w:w="0" w:type="auto"/>
         <w:tblCellSpacing w:w="15" w:type="dxa"/>
+        <w:tblBorders>
+          <w:top w:val="single" w:sz="4" w:space="0" w:color="auto"/>
+          <w:left w:val="single" w:sz="4" w:space="0" w:color="auto"/>
+          <w:bottom w:val="single" w:sz="4" w:space="0" w:color="auto"/>
+          <w:right w:val="single" w:sz="4" w:space="0" w:color="auto"/>
+          <w:insideH w:val="single" w:sz="4" w:space="0" w:color="auto"/>
+          <w:insideV w:val="single" w:sz="4" w:space="0" w:color="auto"/>
+        </w:tblBorders>
         <w:tblCellMar>
           <w:top w:w="15" w:type="dxa"/>
           <w:left w:w="15" w:type="dxa"/>
@@ -1060,10 +881,10 @@
         <w:tblLook w:val="04A0" w:firstRow="1" w:lastRow="0" w:firstColumn="1" w:lastColumn="0" w:noHBand="0" w:noVBand="1"/>
       </w:tblPr>
       <w:tblGrid>
-        <w:gridCol w:w="1114"/>
-        <w:gridCol w:w="4037"/>
-        <w:gridCol w:w="867"/>
-        <w:gridCol w:w="937"/>
+        <w:gridCol w:w="1134"/>
+        <w:gridCol w:w="4057"/>
+        <w:gridCol w:w="887"/>
+        <w:gridCol w:w="957"/>
       </w:tblGrid>
       <w:tr>
         <w:trPr>
@@ -1224,7 +1045,6 @@
           </w:tcPr>
           <w:p>
             <w:r>
-              <w:lastRenderedPageBreak/>
               <w:t>SWAG-002</w:t>
             </w:r>
           </w:p>
@@ -1290,15 +1110,7 @@
           </w:tcPr>
           <w:p>
             <w:r>
-              <w:t xml:space="preserve">Reset App State button </w:t>
-            </w:r>
-            <w:proofErr w:type="gramStart"/>
-            <w:r>
-              <w:t>overlap</w:t>
-            </w:r>
-            <w:proofErr w:type="gramEnd"/>
-            <w:r>
-              <w:t xml:space="preserve"> in Firefox</w:t>
+              <w:t>Reset App State button overlap in Firefox</w:t>
             </w:r>
           </w:p>
         </w:tc>
@@ -1354,11 +1166,9 @@
       <w:r>
         <w:t xml:space="preserve">Clearly document user credential </w:t>
       </w:r>
-      <w:proofErr w:type="spellStart"/>
-      <w:r>
-        <w:t>behavior</w:t>
-      </w:r>
-      <w:proofErr w:type="spellEnd"/>
+      <w:r>
+        <w:t>behaviour</w:t>
+      </w:r>
       <w:r>
         <w:t xml:space="preserve"> (e.g., locked_out_user cannot log in).</w:t>
       </w:r>
@@ -1386,6 +1196,8 @@
       </w:r>
     </w:p>
     <w:p/>
+    <w:p/>
+    <w:p/>
     <w:p>
       <w:pPr>
         <w:rPr>
@@ -1398,6 +1210,7 @@
           <w:b/>
           <w:bCs/>
         </w:rPr>
+        <w:lastRenderedPageBreak/>
         <w:t>9. Recommendations</w:t>
       </w:r>
     </w:p>
@@ -1454,6 +1267,14 @@
       <w:tblPr>
         <w:tblW w:w="0" w:type="auto"/>
         <w:tblCellSpacing w:w="15" w:type="dxa"/>
+        <w:tblBorders>
+          <w:top w:val="single" w:sz="4" w:space="0" w:color="auto"/>
+          <w:left w:val="single" w:sz="4" w:space="0" w:color="auto"/>
+          <w:bottom w:val="single" w:sz="4" w:space="0" w:color="auto"/>
+          <w:right w:val="single" w:sz="4" w:space="0" w:color="auto"/>
+          <w:insideH w:val="single" w:sz="4" w:space="0" w:color="auto"/>
+          <w:insideV w:val="single" w:sz="4" w:space="0" w:color="auto"/>
+        </w:tblBorders>
         <w:tblCellMar>
           <w:top w:w="15" w:type="dxa"/>
           <w:left w:w="15" w:type="dxa"/>
@@ -1463,10 +1284,10 @@
         <w:tblLook w:val="04A0" w:firstRow="1" w:lastRow="0" w:firstColumn="1" w:lastColumn="0" w:noHBand="0" w:noVBand="1"/>
       </w:tblPr>
       <w:tblGrid>
-        <w:gridCol w:w="1694"/>
-        <w:gridCol w:w="3235"/>
-        <w:gridCol w:w="1129"/>
-        <w:gridCol w:w="1022"/>
+        <w:gridCol w:w="1714"/>
+        <w:gridCol w:w="3255"/>
+        <w:gridCol w:w="1149"/>
+        <w:gridCol w:w="1128"/>
       </w:tblGrid>
       <w:tr>
         <w:trPr>
@@ -1570,31 +1391,31 @@
           <w:tcPr>
             <w:tcW w:w="0" w:type="auto"/>
             <w:vAlign w:val="center"/>
-            <w:hideMark/>
-          </w:tcPr>
-          <w:p>
-            <w:r>
-              <w:t>QA Engineer</w:t>
-            </w:r>
-          </w:p>
-        </w:tc>
-        <w:tc>
-          <w:tcPr>
-            <w:tcW w:w="0" w:type="auto"/>
-            <w:vAlign w:val="center"/>
-            <w:hideMark/>
-          </w:tcPr>
-          <w:p>
-            <w:r>
-              <w:t>Test Execution &amp; Documentation</w:t>
-            </w:r>
-          </w:p>
-        </w:tc>
-        <w:tc>
-          <w:tcPr>
-            <w:tcW w:w="0" w:type="auto"/>
-            <w:vAlign w:val="center"/>
-            <w:hideMark/>
+          </w:tcPr>
+          <w:p>
+            <w:r>
+              <w:t xml:space="preserve">QA </w:t>
+            </w:r>
+          </w:p>
+        </w:tc>
+        <w:tc>
+          <w:tcPr>
+            <w:tcW w:w="0" w:type="auto"/>
+            <w:vAlign w:val="center"/>
+          </w:tcPr>
+          <w:p>
+            <w:r>
+              <w:t>Test Case Writin</w:t>
+            </w:r>
+            <w:r>
+              <w:t>g</w:t>
+            </w:r>
+          </w:p>
+        </w:tc>
+        <w:tc>
+          <w:tcPr>
+            <w:tcW w:w="0" w:type="auto"/>
+            <w:vAlign w:val="center"/>
           </w:tcPr>
           <w:p>
             <w:r>
@@ -1606,9 +1427,12 @@
           <w:tcPr>
             <w:tcW w:w="0" w:type="auto"/>
             <w:vAlign w:val="center"/>
-            <w:hideMark/>
-          </w:tcPr>
-          <w:p/>
+          </w:tcPr>
+          <w:p>
+            <w:r>
+              <w:t>Nagashree</w:t>
+            </w:r>
+          </w:p>
         </w:tc>
       </w:tr>
       <w:tr>
@@ -1623,33 +1447,29 @@
           </w:tcPr>
           <w:p>
             <w:r>
-              <w:t>QA Lead</w:t>
-            </w:r>
-          </w:p>
-        </w:tc>
-        <w:tc>
-          <w:tcPr>
-            <w:tcW w:w="0" w:type="auto"/>
-            <w:vAlign w:val="center"/>
-            <w:hideMark/>
-          </w:tcPr>
-          <w:p>
-            <w:r>
-              <w:t>Test Review &amp; Approval</w:t>
-            </w:r>
-          </w:p>
-        </w:tc>
-        <w:tc>
-          <w:tcPr>
-            <w:tcW w:w="0" w:type="auto"/>
-            <w:vAlign w:val="center"/>
-            <w:hideMark/>
-          </w:tcPr>
-          <w:p>
-            <w:r>
-              <w:t>Approved</w:t>
-            </w:r>
-          </w:p>
+              <w:t>QA Engineer</w:t>
+            </w:r>
+          </w:p>
+        </w:tc>
+        <w:tc>
+          <w:tcPr>
+            <w:tcW w:w="0" w:type="auto"/>
+            <w:vAlign w:val="center"/>
+            <w:hideMark/>
+          </w:tcPr>
+          <w:p>
+            <w:r>
+              <w:t>Test Execution &amp; Documentation</w:t>
+            </w:r>
+          </w:p>
+        </w:tc>
+        <w:tc>
+          <w:tcPr>
+            <w:tcW w:w="0" w:type="auto"/>
+            <w:vAlign w:val="center"/>
+            <w:hideMark/>
+          </w:tcPr>
+          <w:p/>
         </w:tc>
         <w:tc>
           <w:tcPr>
@@ -1672,6 +1492,51 @@
           </w:tcPr>
           <w:p>
             <w:r>
+              <w:t>QA Lead</w:t>
+            </w:r>
+          </w:p>
+        </w:tc>
+        <w:tc>
+          <w:tcPr>
+            <w:tcW w:w="0" w:type="auto"/>
+            <w:vAlign w:val="center"/>
+            <w:hideMark/>
+          </w:tcPr>
+          <w:p>
+            <w:r>
+              <w:t>Test Review &amp; Approval</w:t>
+            </w:r>
+          </w:p>
+        </w:tc>
+        <w:tc>
+          <w:tcPr>
+            <w:tcW w:w="0" w:type="auto"/>
+            <w:vAlign w:val="center"/>
+            <w:hideMark/>
+          </w:tcPr>
+          <w:p/>
+        </w:tc>
+        <w:tc>
+          <w:tcPr>
+            <w:tcW w:w="0" w:type="auto"/>
+            <w:vAlign w:val="center"/>
+            <w:hideMark/>
+          </w:tcPr>
+          <w:p/>
+        </w:tc>
+      </w:tr>
+      <w:tr>
+        <w:trPr>
+          <w:tblCellSpacing w:w="15" w:type="dxa"/>
+        </w:trPr>
+        <w:tc>
+          <w:tcPr>
+            <w:tcW w:w="0" w:type="auto"/>
+            <w:vAlign w:val="center"/>
+            <w:hideMark/>
+          </w:tcPr>
+          <w:p>
+            <w:r>
               <w:t>Project Manager</w:t>
             </w:r>
           </w:p>
@@ -1694,11 +1559,7 @@
             <w:vAlign w:val="center"/>
             <w:hideMark/>
           </w:tcPr>
-          <w:p>
-            <w:r>
-              <w:t>Approved</w:t>
-            </w:r>
-          </w:p>
+          <w:p/>
         </w:tc>
         <w:tc>
           <w:tcPr>
@@ -2785,6 +2646,7 @@
   <w:style w:type="character" w:default="1" w:styleId="DefaultParagraphFont">
     <w:name w:val="Default Paragraph Font"/>
     <w:uiPriority w:val="1"/>
+    <w:semiHidden/>
     <w:unhideWhenUsed/>
   </w:style>
   <w:style w:type="table" w:default="1" w:styleId="TableNormal">

</xml_diff>

<commit_message>
Updated the Test Case count
</commit_message>
<xml_diff>
--- a/Swag Labs/Test Closure Report.docx
+++ b/Swag Labs/Test Closure Report.docx
@@ -7,12 +7,18 @@
         <w:rPr>
           <w:b/>
           <w:bCs/>
+          <w:sz w:val="32"/>
+          <w:szCs w:val="32"/>
+          <w:u w:val="thick"/>
         </w:rPr>
       </w:pPr>
       <w:r>
         <w:rPr>
           <w:b/>
           <w:bCs/>
+          <w:sz w:val="32"/>
+          <w:szCs w:val="32"/>
+          <w:u w:val="thick"/>
         </w:rPr>
         <w:t>Test Closure Report</w:t>
       </w:r>
@@ -1110,7 +1116,15 @@
           </w:tcPr>
           <w:p>
             <w:r>
-              <w:t>Reset App State button overlap in Firefox</w:t>
+              <w:t xml:space="preserve">Reset App State button </w:t>
+            </w:r>
+            <w:proofErr w:type="gramStart"/>
+            <w:r>
+              <w:t>overlap</w:t>
+            </w:r>
+            <w:proofErr w:type="gramEnd"/>
+            <w:r>
+              <w:t xml:space="preserve"> in Firefox</w:t>
             </w:r>
           </w:p>
         </w:tc>

</xml_diff>